<commit_message>
In WG Call - Updates
https://kantara.atlassian.net/wiki/spaces/WA/pages/243433473/ANCR+WG+20230816-
</commit_message>
<xml_diff>
--- a/TPI/ANCR-TPI-Conformity Specefication v0.6.docx
+++ b/TPI/ANCR-TPI-Conformity Specefication v0.6.docx
@@ -4,6 +4,22 @@
   <w:body>
     <w:p>
       <w:pPr>
+        <w:pStyle w:val="Heading1"/>
+      </w:pPr>
+      <w:r>
+        <w:t>TPI Conformity Scheme for ANCR Framework</w:t>
+      </w:r>
+      <w:r>
+        <w:t xml:space="preserve"> v0.6.1</w:t>
+      </w:r>
+    </w:p>
+    <w:p>
+      <w:pPr>
+        <w:pStyle w:val="Heading1"/>
+      </w:pPr>
+    </w:p>
+    <w:p>
+      <w:pPr>
         <w:shd w:val="clear" w:color="auto" w:fill="FFFFFF"/>
         <w:spacing w:after="0" w:line="240" w:lineRule="auto"/>
         <w:outlineLvl w:val="5"/>
@@ -121,7 +137,7 @@
         </w:rPr>
         <w:fldChar w:fldCharType="separate"/>
       </w:r>
-      <w:hyperlink w:anchor="_Toc143049838" w:history="1">
+      <w:hyperlink w:anchor="_Toc143081179" w:history="1">
         <w:r>
           <w:rPr>
             <w:rStyle w:val="Hyperlink"/>
@@ -150,7 +166,7 @@
             <w:noProof/>
             <w:webHidden/>
           </w:rPr>
-          <w:instrText xml:space="preserve"> PAGEREF _Toc143049838 \h </w:instrText>
+          <w:instrText xml:space="preserve"> PAGEREF _Toc143081179 \h </w:instrText>
         </w:r>
         <w:r>
           <w:rPr>
@@ -196,7 +212,7 @@
           <w:lang w:val="en-CA" w:eastAsia="en-GB"/>
         </w:rPr>
       </w:pPr>
-      <w:hyperlink w:anchor="_Toc143049839" w:history="1">
+      <w:hyperlink w:anchor="_Toc143081180" w:history="1">
         <w:r>
           <w:rPr>
             <w:rStyle w:val="Hyperlink"/>
@@ -225,7 +241,7 @@
             <w:noProof/>
             <w:webHidden/>
           </w:rPr>
-          <w:instrText xml:space="preserve"> PAGEREF _Toc143049839 \h </w:instrText>
+          <w:instrText xml:space="preserve"> PAGEREF _Toc143081180 \h </w:instrText>
         </w:r>
         <w:r>
           <w:rPr>
@@ -271,7 +287,7 @@
           <w:lang w:val="en-CA" w:eastAsia="en-GB"/>
         </w:rPr>
       </w:pPr>
-      <w:hyperlink w:anchor="_Toc143049840" w:history="1">
+      <w:hyperlink w:anchor="_Toc143081181" w:history="1">
         <w:r>
           <w:rPr>
             <w:rStyle w:val="Hyperlink"/>
@@ -300,7 +316,7 @@
             <w:noProof/>
             <w:webHidden/>
           </w:rPr>
-          <w:instrText xml:space="preserve"> PAGEREF _Toc143049840 \h </w:instrText>
+          <w:instrText xml:space="preserve"> PAGEREF _Toc143081181 \h </w:instrText>
         </w:r>
         <w:r>
           <w:rPr>
@@ -346,7 +362,7 @@
           <w:lang w:val="en-CA" w:eastAsia="en-GB"/>
         </w:rPr>
       </w:pPr>
-      <w:hyperlink w:anchor="_Toc143049841" w:history="1">
+      <w:hyperlink w:anchor="_Toc143081182" w:history="1">
         <w:r>
           <w:rPr>
             <w:rStyle w:val="Hyperlink"/>
@@ -375,7 +391,7 @@
             <w:noProof/>
             <w:webHidden/>
           </w:rPr>
-          <w:instrText xml:space="preserve"> PAGEREF _Toc143049841 \h </w:instrText>
+          <w:instrText xml:space="preserve"> PAGEREF _Toc143081182 \h </w:instrText>
         </w:r>
         <w:r>
           <w:rPr>
@@ -421,7 +437,7 @@
           <w:lang w:val="en-CA" w:eastAsia="en-GB"/>
         </w:rPr>
       </w:pPr>
-      <w:hyperlink w:anchor="_Toc143049842" w:history="1">
+      <w:hyperlink w:anchor="_Toc143081183" w:history="1">
         <w:r>
           <w:rPr>
             <w:rStyle w:val="Hyperlink"/>
@@ -450,7 +466,7 @@
             <w:noProof/>
             <w:webHidden/>
           </w:rPr>
-          <w:instrText xml:space="preserve"> PAGEREF _Toc143049842 \h </w:instrText>
+          <w:instrText xml:space="preserve"> PAGEREF _Toc143081183 \h </w:instrText>
         </w:r>
         <w:r>
           <w:rPr>
@@ -496,7 +512,7 @@
           <w:lang w:val="en-CA" w:eastAsia="en-GB"/>
         </w:rPr>
       </w:pPr>
-      <w:hyperlink w:anchor="_Toc143049843" w:history="1">
+      <w:hyperlink w:anchor="_Toc143081184" w:history="1">
         <w:r>
           <w:rPr>
             <w:rStyle w:val="Hyperlink"/>
@@ -504,7 +520,7 @@
             <w:noProof/>
             <w:spacing w:val="-2"/>
           </w:rPr>
-          <w:t>About the Scheme?</w:t>
+          <w:t>About the Scheme</w:t>
         </w:r>
         <w:r>
           <w:rPr>
@@ -525,7 +541,7 @@
             <w:noProof/>
             <w:webHidden/>
           </w:rPr>
-          <w:instrText xml:space="preserve"> PAGEREF _Toc143049843 \h </w:instrText>
+          <w:instrText xml:space="preserve"> PAGEREF _Toc143081184 \h </w:instrText>
         </w:r>
         <w:r>
           <w:rPr>
@@ -571,7 +587,7 @@
           <w:lang w:val="en-CA" w:eastAsia="en-GB"/>
         </w:rPr>
       </w:pPr>
-      <w:hyperlink w:anchor="_Toc143049844" w:history="1">
+      <w:hyperlink w:anchor="_Toc143081185" w:history="1">
         <w:r>
           <w:rPr>
             <w:rStyle w:val="Hyperlink"/>
@@ -600,7 +616,7 @@
             <w:noProof/>
             <w:webHidden/>
           </w:rPr>
-          <w:instrText xml:space="preserve"> PAGEREF _Toc143049844 \h </w:instrText>
+          <w:instrText xml:space="preserve"> PAGEREF _Toc143081185 \h </w:instrText>
         </w:r>
         <w:r>
           <w:rPr>
@@ -646,7 +662,7 @@
           <w:lang w:val="en-CA" w:eastAsia="en-GB"/>
         </w:rPr>
       </w:pPr>
-      <w:hyperlink w:anchor="_Toc143049845" w:history="1">
+      <w:hyperlink w:anchor="_Toc143081186" w:history="1">
         <w:r>
           <w:rPr>
             <w:rStyle w:val="Hyperlink"/>
@@ -675,7 +691,7 @@
             <w:noProof/>
             <w:webHidden/>
           </w:rPr>
-          <w:instrText xml:space="preserve"> PAGEREF _Toc143049845 \h </w:instrText>
+          <w:instrText xml:space="preserve"> PAGEREF _Toc143081186 \h </w:instrText>
         </w:r>
         <w:r>
           <w:rPr>
@@ -721,7 +737,7 @@
           <w:lang w:val="en-CA" w:eastAsia="en-GB"/>
         </w:rPr>
       </w:pPr>
-      <w:hyperlink w:anchor="_Toc143049846" w:history="1">
+      <w:hyperlink w:anchor="_Toc143081187" w:history="1">
         <w:r>
           <w:rPr>
             <w:rStyle w:val="Hyperlink"/>
@@ -750,7 +766,7 @@
             <w:noProof/>
             <w:webHidden/>
           </w:rPr>
-          <w:instrText xml:space="preserve"> PAGEREF _Toc143049846 \h </w:instrText>
+          <w:instrText xml:space="preserve"> PAGEREF _Toc143081187 \h </w:instrText>
         </w:r>
         <w:r>
           <w:rPr>
@@ -796,7 +812,7 @@
           <w:lang w:val="en-CA" w:eastAsia="en-GB"/>
         </w:rPr>
       </w:pPr>
-      <w:hyperlink w:anchor="_Toc143049847" w:history="1">
+      <w:hyperlink w:anchor="_Toc143081188" w:history="1">
         <w:r>
           <w:rPr>
             <w:rStyle w:val="Hyperlink"/>
@@ -825,7 +841,7 @@
             <w:noProof/>
             <w:webHidden/>
           </w:rPr>
-          <w:instrText xml:space="preserve"> PAGEREF _Toc143049847 \h </w:instrText>
+          <w:instrText xml:space="preserve"> PAGEREF _Toc143081188 \h </w:instrText>
         </w:r>
         <w:r>
           <w:rPr>
@@ -871,7 +887,7 @@
           <w:lang w:val="en-CA" w:eastAsia="en-GB"/>
         </w:rPr>
       </w:pPr>
-      <w:hyperlink w:anchor="_Toc143049848" w:history="1">
+      <w:hyperlink w:anchor="_Toc143081189" w:history="1">
         <w:r>
           <w:rPr>
             <w:rStyle w:val="Hyperlink"/>
@@ -879,7 +895,25 @@
             <w:noProof/>
             <w:spacing w:val="-2"/>
           </w:rPr>
-          <w:t>TPI Metrics</w:t>
+          <w:t>TPI M</w:t>
+        </w:r>
+        <w:r>
+          <w:rPr>
+            <w:rStyle w:val="Hyperlink"/>
+            <w:rFonts w:ascii="Segoe UI" w:eastAsia="Times New Roman" w:hAnsi="Segoe UI" w:cs="Segoe UI"/>
+            <w:noProof/>
+            <w:spacing w:val="-2"/>
+          </w:rPr>
+          <w:t>e</w:t>
+        </w:r>
+        <w:r>
+          <w:rPr>
+            <w:rStyle w:val="Hyperlink"/>
+            <w:rFonts w:ascii="Segoe UI" w:eastAsia="Times New Roman" w:hAnsi="Segoe UI" w:cs="Segoe UI"/>
+            <w:noProof/>
+            <w:spacing w:val="-2"/>
+          </w:rPr>
+          <w:t>trics</w:t>
         </w:r>
         <w:r>
           <w:rPr>
@@ -900,7 +934,7 @@
             <w:noProof/>
             <w:webHidden/>
           </w:rPr>
-          <w:instrText xml:space="preserve"> PAGEREF _Toc143049848 \h </w:instrText>
+          <w:instrText xml:space="preserve"> PAGEREF _Toc143081189 \h </w:instrText>
         </w:r>
         <w:r>
           <w:rPr>
@@ -946,7 +980,7 @@
           <w:lang w:val="en-CA" w:eastAsia="en-GB"/>
         </w:rPr>
       </w:pPr>
-      <w:hyperlink w:anchor="_Toc143049849" w:history="1">
+      <w:hyperlink w:anchor="_Toc143081190" w:history="1">
         <w:r>
           <w:rPr>
             <w:rStyle w:val="Hyperlink"/>
@@ -975,7 +1009,7 @@
             <w:noProof/>
             <w:webHidden/>
           </w:rPr>
-          <w:instrText xml:space="preserve"> PAGEREF _Toc143049849 \h </w:instrText>
+          <w:instrText xml:space="preserve"> PAGEREF _Toc143081190 \h </w:instrText>
         </w:r>
         <w:r>
           <w:rPr>
@@ -1021,7 +1055,7 @@
           <w:lang w:val="en-CA" w:eastAsia="en-GB"/>
         </w:rPr>
       </w:pPr>
-      <w:hyperlink w:anchor="_Toc143049850" w:history="1">
+      <w:hyperlink w:anchor="_Toc143081191" w:history="1">
         <w:r>
           <w:rPr>
             <w:rStyle w:val="Hyperlink"/>
@@ -1050,7 +1084,7 @@
             <w:noProof/>
             <w:webHidden/>
           </w:rPr>
-          <w:instrText xml:space="preserve"> PAGEREF _Toc143049850 \h </w:instrText>
+          <w:instrText xml:space="preserve"> PAGEREF _Toc143081191 \h </w:instrText>
         </w:r>
         <w:r>
           <w:rPr>
@@ -1070,7 +1104,7 @@
             <w:noProof/>
             <w:webHidden/>
           </w:rPr>
-          <w:t>12</w:t>
+          <w:t>11</w:t>
         </w:r>
         <w:r>
           <w:rPr>
@@ -1096,7 +1130,7 @@
           <w:lang w:val="en-CA" w:eastAsia="en-GB"/>
         </w:rPr>
       </w:pPr>
-      <w:hyperlink w:anchor="_Toc143049851" w:history="1">
+      <w:hyperlink w:anchor="_Toc143081192" w:history="1">
         <w:r>
           <w:rPr>
             <w:rStyle w:val="Hyperlink"/>
@@ -1125,7 +1159,7 @@
             <w:noProof/>
             <w:webHidden/>
           </w:rPr>
-          <w:instrText xml:space="preserve"> PAGEREF _Toc143049851 \h </w:instrText>
+          <w:instrText xml:space="preserve"> PAGEREF _Toc143081192 \h </w:instrText>
         </w:r>
         <w:r>
           <w:rPr>
@@ -1171,7 +1205,7 @@
           <w:lang w:val="en-CA" w:eastAsia="en-GB"/>
         </w:rPr>
       </w:pPr>
-      <w:hyperlink w:anchor="_Toc143049852" w:history="1">
+      <w:hyperlink w:anchor="_Toc143081193" w:history="1">
         <w:r>
           <w:rPr>
             <w:rStyle w:val="Hyperlink"/>
@@ -1179,7 +1213,7 @@
             <w:noProof/>
             <w:spacing w:val="-2"/>
           </w:rPr>
-          <w:t>Roadmap</w:t>
+          <w:t>Appendix 1: TPI Compliance Assessment Scheme 2</w:t>
         </w:r>
         <w:r>
           <w:rPr>
@@ -1200,7 +1234,82 @@
             <w:noProof/>
             <w:webHidden/>
           </w:rPr>
-          <w:instrText xml:space="preserve"> PAGEREF _Toc143049852 \h </w:instrText>
+          <w:instrText xml:space="preserve"> PAGEREF _Toc143081193 \h </w:instrText>
+        </w:r>
+        <w:r>
+          <w:rPr>
+            <w:noProof/>
+            <w:webHidden/>
+          </w:rPr>
+        </w:r>
+        <w:r>
+          <w:rPr>
+            <w:noProof/>
+            <w:webHidden/>
+          </w:rPr>
+          <w:fldChar w:fldCharType="separate"/>
+        </w:r>
+        <w:r>
+          <w:rPr>
+            <w:noProof/>
+            <w:webHidden/>
+          </w:rPr>
+          <w:t>13</w:t>
+        </w:r>
+        <w:r>
+          <w:rPr>
+            <w:noProof/>
+            <w:webHidden/>
+          </w:rPr>
+          <w:fldChar w:fldCharType="end"/>
+        </w:r>
+      </w:hyperlink>
+    </w:p>
+    <w:p>
+      <w:pPr>
+        <w:pStyle w:val="TOC1"/>
+        <w:tabs>
+          <w:tab w:val="right" w:leader="dot" w:pos="9350"/>
+        </w:tabs>
+        <w:rPr>
+          <w:rFonts w:asciiTheme="minorHAnsi" w:eastAsiaTheme="minorEastAsia" w:hAnsiTheme="minorHAnsi" w:cstheme="minorBidi"/>
+          <w:noProof/>
+          <w:kern w:val="0"/>
+          <w:sz w:val="24"/>
+          <w:szCs w:val="24"/>
+          <w:lang w:val="en-CA" w:eastAsia="en-GB"/>
+        </w:rPr>
+      </w:pPr>
+      <w:hyperlink w:anchor="_Toc143081194" w:history="1">
+        <w:r>
+          <w:rPr>
+            <w:rStyle w:val="Hyperlink"/>
+            <w:rFonts w:ascii="Segoe UI" w:eastAsia="Times New Roman" w:hAnsi="Segoe UI" w:cs="Segoe UI"/>
+            <w:noProof/>
+            <w:spacing w:val="-2"/>
+          </w:rPr>
+          <w:t>Appendix 2: TPI Assessment Guidance</w:t>
+        </w:r>
+        <w:r>
+          <w:rPr>
+            <w:noProof/>
+            <w:webHidden/>
+          </w:rPr>
+          <w:tab/>
+        </w:r>
+        <w:r>
+          <w:rPr>
+            <w:noProof/>
+            <w:webHidden/>
+          </w:rPr>
+          <w:fldChar w:fldCharType="begin"/>
+        </w:r>
+        <w:r>
+          <w:rPr>
+            <w:noProof/>
+            <w:webHidden/>
+          </w:rPr>
+          <w:instrText xml:space="preserve"> PAGEREF _Toc143081194 \h </w:instrText>
         </w:r>
         <w:r>
           <w:rPr>
@@ -1233,28 +1342,21 @@
     </w:p>
     <w:p>
       <w:pPr>
-        <w:pStyle w:val="TOC1"/>
+        <w:pStyle w:val="TOC3"/>
         <w:tabs>
           <w:tab w:val="right" w:leader="dot" w:pos="9350"/>
         </w:tabs>
         <w:rPr>
-          <w:rFonts w:asciiTheme="minorHAnsi" w:eastAsiaTheme="minorEastAsia" w:hAnsiTheme="minorHAnsi" w:cstheme="minorBidi"/>
           <w:noProof/>
-          <w:kern w:val="0"/>
-          <w:sz w:val="24"/>
-          <w:szCs w:val="24"/>
-          <w:lang w:val="en-CA" w:eastAsia="en-GB"/>
-        </w:rPr>
-      </w:pPr>
-      <w:hyperlink w:anchor="_Toc143049853" w:history="1">
+        </w:rPr>
+      </w:pPr>
+      <w:hyperlink w:anchor="_Toc143081195" w:history="1">
         <w:r>
           <w:rPr>
             <w:rStyle w:val="Hyperlink"/>
-            <w:rFonts w:ascii="Segoe UI" w:eastAsia="Times New Roman" w:hAnsi="Segoe UI" w:cs="Segoe UI"/>
             <w:noProof/>
-            <w:spacing w:val="-2"/>
           </w:rPr>
-          <w:t>References</w:t>
+          <w:t>TPI’s are captured in sequence;</w:t>
         </w:r>
         <w:r>
           <w:rPr>
@@ -1275,7 +1377,7 @@
             <w:noProof/>
             <w:webHidden/>
           </w:rPr>
-          <w:instrText xml:space="preserve"> PAGEREF _Toc143049853 \h </w:instrText>
+          <w:instrText xml:space="preserve"> PAGEREF _Toc143081195 \h </w:instrText>
         </w:r>
         <w:r>
           <w:rPr>
@@ -1308,156 +1410,6 @@
     </w:p>
     <w:p>
       <w:pPr>
-        <w:pStyle w:val="TOC1"/>
-        <w:tabs>
-          <w:tab w:val="right" w:leader="dot" w:pos="9350"/>
-        </w:tabs>
-        <w:rPr>
-          <w:rFonts w:asciiTheme="minorHAnsi" w:eastAsiaTheme="minorEastAsia" w:hAnsiTheme="minorHAnsi" w:cstheme="minorBidi"/>
-          <w:noProof/>
-          <w:kern w:val="0"/>
-          <w:sz w:val="24"/>
-          <w:szCs w:val="24"/>
-          <w:lang w:val="en-CA" w:eastAsia="en-GB"/>
-        </w:rPr>
-      </w:pPr>
-      <w:hyperlink w:anchor="_Toc143049854" w:history="1">
-        <w:r>
-          <w:rPr>
-            <w:rStyle w:val="Hyperlink"/>
-            <w:rFonts w:ascii="Segoe UI" w:eastAsia="Times New Roman" w:hAnsi="Segoe UI" w:cs="Segoe UI"/>
-            <w:noProof/>
-            <w:spacing w:val="-2"/>
-          </w:rPr>
-          <w:t>Appendix 1: TPI Compliance Assessment Scheme 2</w:t>
-        </w:r>
-        <w:r>
-          <w:rPr>
-            <w:noProof/>
-            <w:webHidden/>
-          </w:rPr>
-          <w:tab/>
-        </w:r>
-        <w:r>
-          <w:rPr>
-            <w:noProof/>
-            <w:webHidden/>
-          </w:rPr>
-          <w:fldChar w:fldCharType="begin"/>
-        </w:r>
-        <w:r>
-          <w:rPr>
-            <w:noProof/>
-            <w:webHidden/>
-          </w:rPr>
-          <w:instrText xml:space="preserve"> PAGEREF _Toc143049854 \h </w:instrText>
-        </w:r>
-        <w:r>
-          <w:rPr>
-            <w:noProof/>
-            <w:webHidden/>
-          </w:rPr>
-        </w:r>
-        <w:r>
-          <w:rPr>
-            <w:noProof/>
-            <w:webHidden/>
-          </w:rPr>
-          <w:fldChar w:fldCharType="separate"/>
-        </w:r>
-        <w:r>
-          <w:rPr>
-            <w:noProof/>
-            <w:webHidden/>
-          </w:rPr>
-          <w:t>14</w:t>
-        </w:r>
-        <w:r>
-          <w:rPr>
-            <w:noProof/>
-            <w:webHidden/>
-          </w:rPr>
-          <w:fldChar w:fldCharType="end"/>
-        </w:r>
-      </w:hyperlink>
-    </w:p>
-    <w:p>
-      <w:pPr>
-        <w:pStyle w:val="TOC1"/>
-        <w:tabs>
-          <w:tab w:val="right" w:leader="dot" w:pos="9350"/>
-        </w:tabs>
-        <w:rPr>
-          <w:rFonts w:asciiTheme="minorHAnsi" w:eastAsiaTheme="minorEastAsia" w:hAnsiTheme="minorHAnsi" w:cstheme="minorBidi"/>
-          <w:noProof/>
-          <w:kern w:val="0"/>
-          <w:sz w:val="24"/>
-          <w:szCs w:val="24"/>
-          <w:lang w:val="en-CA" w:eastAsia="en-GB"/>
-        </w:rPr>
-      </w:pPr>
-      <w:hyperlink w:anchor="_Toc143049855" w:history="1">
-        <w:r>
-          <w:rPr>
-            <w:rStyle w:val="Hyperlink"/>
-            <w:rFonts w:ascii="Segoe UI" w:eastAsia="Times New Roman" w:hAnsi="Segoe UI" w:cs="Segoe UI"/>
-            <w:noProof/>
-            <w:spacing w:val="-2"/>
-          </w:rPr>
-          <w:t>Appendix 2: TPI Assessment Guidance</w:t>
-        </w:r>
-        <w:r>
-          <w:rPr>
-            <w:noProof/>
-            <w:webHidden/>
-          </w:rPr>
-          <w:tab/>
-        </w:r>
-        <w:r>
-          <w:rPr>
-            <w:noProof/>
-            <w:webHidden/>
-          </w:rPr>
-          <w:fldChar w:fldCharType="begin"/>
-        </w:r>
-        <w:r>
-          <w:rPr>
-            <w:noProof/>
-            <w:webHidden/>
-          </w:rPr>
-          <w:instrText xml:space="preserve"> PAGEREF _Toc143049855 \h </w:instrText>
-        </w:r>
-        <w:r>
-          <w:rPr>
-            <w:noProof/>
-            <w:webHidden/>
-          </w:rPr>
-        </w:r>
-        <w:r>
-          <w:rPr>
-            <w:noProof/>
-            <w:webHidden/>
-          </w:rPr>
-          <w:fldChar w:fldCharType="separate"/>
-        </w:r>
-        <w:r>
-          <w:rPr>
-            <w:noProof/>
-            <w:webHidden/>
-          </w:rPr>
-          <w:t>14</w:t>
-        </w:r>
-        <w:r>
-          <w:rPr>
-            <w:noProof/>
-            <w:webHidden/>
-          </w:rPr>
-          <w:fldChar w:fldCharType="end"/>
-        </w:r>
-      </w:hyperlink>
-    </w:p>
-    <w:p>
-      <w:pPr>
         <w:pStyle w:val="TOC2"/>
         <w:tabs>
           <w:tab w:val="right" w:leader="dot" w:pos="9350"/>
@@ -1471,7 +1423,7 @@
           <w:lang w:val="en-CA" w:eastAsia="en-GB"/>
         </w:rPr>
       </w:pPr>
-      <w:hyperlink w:anchor="_Toc143049856" w:history="1">
+      <w:hyperlink w:anchor="_Toc143081196" w:history="1">
         <w:r>
           <w:rPr>
             <w:rStyle w:val="Hyperlink"/>
@@ -1498,7 +1450,7 @@
             <w:noProof/>
             <w:webHidden/>
           </w:rPr>
-          <w:instrText xml:space="preserve"> PAGEREF _Toc143049856 \h </w:instrText>
+          <w:instrText xml:space="preserve"> PAGEREF _Toc143081196 \h </w:instrText>
         </w:r>
         <w:r>
           <w:rPr>
@@ -1544,7 +1496,7 @@
           <w:lang w:val="en-CA" w:eastAsia="en-GB"/>
         </w:rPr>
       </w:pPr>
-      <w:hyperlink w:anchor="_Toc143049857" w:history="1">
+      <w:hyperlink w:anchor="_Toc143081197" w:history="1">
         <w:r>
           <w:rPr>
             <w:rStyle w:val="Hyperlink"/>
@@ -1571,7 +1523,7 @@
             <w:noProof/>
             <w:webHidden/>
           </w:rPr>
-          <w:instrText xml:space="preserve"> PAGEREF _Toc143049857 \h </w:instrText>
+          <w:instrText xml:space="preserve"> PAGEREF _Toc143081197 \h </w:instrText>
         </w:r>
         <w:r>
           <w:rPr>
@@ -1617,7 +1569,7 @@
           <w:lang w:val="en-CA" w:eastAsia="en-GB"/>
         </w:rPr>
       </w:pPr>
-      <w:hyperlink w:anchor="_Toc143049858" w:history="1">
+      <w:hyperlink w:anchor="_Toc143081198" w:history="1">
         <w:r>
           <w:rPr>
             <w:rStyle w:val="Hyperlink"/>
@@ -1646,7 +1598,7 @@
             <w:noProof/>
             <w:webHidden/>
           </w:rPr>
-          <w:instrText xml:space="preserve"> PAGEREF _Toc143049858 \h </w:instrText>
+          <w:instrText xml:space="preserve"> PAGEREF _Toc143081198 \h </w:instrText>
         </w:r>
         <w:r>
           <w:rPr>
@@ -1692,7 +1644,7 @@
           <w:lang w:val="en-CA" w:eastAsia="en-GB"/>
         </w:rPr>
       </w:pPr>
-      <w:hyperlink w:anchor="_Toc143049859" w:history="1">
+      <w:hyperlink w:anchor="_Toc143081199" w:history="1">
         <w:r>
           <w:rPr>
             <w:rStyle w:val="Hyperlink"/>
@@ -1721,7 +1673,7 @@
             <w:noProof/>
             <w:webHidden/>
           </w:rPr>
-          <w:instrText xml:space="preserve"> PAGEREF _Toc143049859 \h </w:instrText>
+          <w:instrText xml:space="preserve"> PAGEREF _Toc143081199 \h </w:instrText>
         </w:r>
         <w:r>
           <w:rPr>
@@ -1822,6 +1774,7 @@
           <w:sz w:val="24"/>
           <w:szCs w:val="24"/>
         </w:rPr>
+        <w:lastRenderedPageBreak/>
         <w:t xml:space="preserve">This ANCR Record Specification is </w:t>
       </w:r>
       <w:r>
@@ -1905,7 +1858,7 @@
           <w:sz w:val="24"/>
           <w:szCs w:val="24"/>
         </w:rPr>
-        <w:t xml:space="preserve">Presented for assessing conformance of the Transparency Code of Conduct(ref), </w:t>
+        <w:t xml:space="preserve">As a result, a special consideration, that this TPI specification MUST not have any dependency, that is not open, accessible, and available for public interest, digital </w:t>
       </w:r>
       <w:proofErr w:type="gramStart"/>
       <w:r>
@@ -1917,7 +1870,19 @@
           <w:sz w:val="24"/>
           <w:szCs w:val="24"/>
         </w:rPr>
-        <w:t xml:space="preserve">for </w:t>
+        <w:t>transparency</w:t>
+      </w:r>
+      <w:proofErr w:type="gramEnd"/>
+      <w:r>
+        <w:rPr>
+          <w:rFonts w:ascii="Segoe UI" w:eastAsia="Times New Roman" w:hAnsi="Segoe UI" w:cs="Segoe UI"/>
+          <w:color w:val="172B4D"/>
+          <w:spacing w:val="-1"/>
+          <w:kern w:val="0"/>
+          <w:sz w:val="24"/>
+          <w:szCs w:val="24"/>
+        </w:rPr>
+        <w:t xml:space="preserve"> and consent technologies. </w:t>
       </w:r>
       <w:r>
         <w:rPr>
@@ -1929,164 +1894,6 @@
           <w:szCs w:val="24"/>
         </w:rPr>
         <w:t xml:space="preserve"> </w:t>
-      </w:r>
-      <w:r>
-        <w:rPr>
-          <w:rFonts w:ascii="Segoe UI" w:eastAsia="Times New Roman" w:hAnsi="Segoe UI" w:cs="Segoe UI"/>
-          <w:color w:val="172B4D"/>
-          <w:spacing w:val="-1"/>
-          <w:kern w:val="0"/>
-          <w:sz w:val="24"/>
-          <w:szCs w:val="24"/>
-        </w:rPr>
-        <w:t>implementing</w:t>
-      </w:r>
-      <w:proofErr w:type="gramEnd"/>
-      <w:r>
-        <w:rPr>
-          <w:rFonts w:ascii="Segoe UI" w:eastAsia="Times New Roman" w:hAnsi="Segoe UI" w:cs="Segoe UI"/>
-          <w:color w:val="172B4D"/>
-          <w:spacing w:val="-1"/>
-          <w:kern w:val="0"/>
-          <w:sz w:val="24"/>
-          <w:szCs w:val="24"/>
-        </w:rPr>
-        <w:t xml:space="preserve"> the Council of Europe 108+ Chapter III, Rights of the Data Subject, Section </w:t>
-      </w:r>
-      <w:r>
-        <w:rPr>
-          <w:rFonts w:ascii="Segoe UI" w:eastAsia="Times New Roman" w:hAnsi="Segoe UI" w:cs="Segoe UI"/>
-          <w:color w:val="172B4D"/>
-          <w:spacing w:val="-1"/>
-          <w:kern w:val="0"/>
-          <w:sz w:val="24"/>
-          <w:szCs w:val="24"/>
-        </w:rPr>
-        <w:lastRenderedPageBreak/>
-        <w:t xml:space="preserve">1 Transparency and modalities Article 14, 1 – 8.    Internationally representative of notice and consent legal and social requirements, represented today with the privacy policy link, CCTV Sign, mandatory </w:t>
-      </w:r>
-      <w:proofErr w:type="gramStart"/>
-      <w:r>
-        <w:rPr>
-          <w:rFonts w:ascii="Segoe UI" w:eastAsia="Times New Roman" w:hAnsi="Segoe UI" w:cs="Segoe UI"/>
-          <w:color w:val="172B4D"/>
-          <w:spacing w:val="-1"/>
-          <w:kern w:val="0"/>
-          <w:sz w:val="24"/>
-          <w:szCs w:val="24"/>
-        </w:rPr>
-        <w:t>security</w:t>
-      </w:r>
-      <w:proofErr w:type="gramEnd"/>
-      <w:r>
-        <w:rPr>
-          <w:rFonts w:ascii="Segoe UI" w:eastAsia="Times New Roman" w:hAnsi="Segoe UI" w:cs="Segoe UI"/>
-          <w:color w:val="172B4D"/>
-          <w:spacing w:val="-1"/>
-          <w:kern w:val="0"/>
-          <w:sz w:val="24"/>
-          <w:szCs w:val="24"/>
-        </w:rPr>
-        <w:t xml:space="preserve"> or privacy notices, found when accessing public and, digital service spaces, in all domains and jurisdictions, referenced as practices, which implement, or support the implementation of this code of conduct.</w:t>
-      </w:r>
-    </w:p>
-    <w:p>
-      <w:pPr>
-        <w:shd w:val="clear" w:color="auto" w:fill="FFFFFF"/>
-        <w:spacing w:before="100" w:after="100" w:line="240" w:lineRule="auto"/>
-        <w:rPr>
-          <w:rFonts w:ascii="Segoe UI" w:eastAsia="Times New Roman" w:hAnsi="Segoe UI" w:cs="Segoe UI"/>
-          <w:color w:val="172B4D"/>
-          <w:spacing w:val="-1"/>
-          <w:kern w:val="0"/>
-          <w:sz w:val="24"/>
-          <w:szCs w:val="24"/>
-        </w:rPr>
-      </w:pPr>
-      <w:r>
-        <w:rPr>
-          <w:rFonts w:ascii="Segoe UI" w:eastAsia="Times New Roman" w:hAnsi="Segoe UI" w:cs="Segoe UI"/>
-          <w:color w:val="172B4D"/>
-          <w:spacing w:val="-1"/>
-          <w:kern w:val="0"/>
-          <w:sz w:val="24"/>
-          <w:szCs w:val="24"/>
-        </w:rPr>
-        <w:t xml:space="preserve">As a result, a special consideration, that this TPI specification MUST not have any dependency, that is not open, accessible, and available for public interest, digital </w:t>
-      </w:r>
-      <w:proofErr w:type="gramStart"/>
-      <w:r>
-        <w:rPr>
-          <w:rFonts w:ascii="Segoe UI" w:eastAsia="Times New Roman" w:hAnsi="Segoe UI" w:cs="Segoe UI"/>
-          <w:color w:val="172B4D"/>
-          <w:spacing w:val="-1"/>
-          <w:kern w:val="0"/>
-          <w:sz w:val="24"/>
-          <w:szCs w:val="24"/>
-        </w:rPr>
-        <w:t>transparency</w:t>
-      </w:r>
-      <w:proofErr w:type="gramEnd"/>
-      <w:r>
-        <w:rPr>
-          <w:rFonts w:ascii="Segoe UI" w:eastAsia="Times New Roman" w:hAnsi="Segoe UI" w:cs="Segoe UI"/>
-          <w:color w:val="172B4D"/>
-          <w:spacing w:val="-1"/>
-          <w:kern w:val="0"/>
-          <w:sz w:val="24"/>
-          <w:szCs w:val="24"/>
-        </w:rPr>
-        <w:t xml:space="preserve"> and consent technologies. </w:t>
-      </w:r>
-    </w:p>
-    <w:p>
-      <w:pPr>
-        <w:shd w:val="clear" w:color="auto" w:fill="FFFFFF"/>
-        <w:spacing w:before="100" w:after="100" w:line="240" w:lineRule="auto"/>
-        <w:rPr>
-          <w:rFonts w:ascii="Segoe UI" w:eastAsia="Times New Roman" w:hAnsi="Segoe UI" w:cs="Segoe UI"/>
-          <w:color w:val="172B4D"/>
-          <w:spacing w:val="-1"/>
-          <w:kern w:val="0"/>
-          <w:sz w:val="24"/>
-          <w:szCs w:val="24"/>
-        </w:rPr>
-      </w:pPr>
-      <w:r>
-        <w:rPr>
-          <w:rFonts w:ascii="Segoe UI" w:eastAsia="Times New Roman" w:hAnsi="Segoe UI" w:cs="Segoe UI"/>
-          <w:color w:val="172B4D"/>
-          <w:spacing w:val="-1"/>
-          <w:kern w:val="0"/>
-          <w:sz w:val="24"/>
-          <w:szCs w:val="24"/>
-        </w:rPr>
-        <w:t xml:space="preserve">.  </w:t>
-      </w:r>
-    </w:p>
-    <w:p>
-      <w:pPr>
-        <w:shd w:val="clear" w:color="auto" w:fill="FFFFFF"/>
-        <w:spacing w:before="100" w:after="100" w:line="240" w:lineRule="auto"/>
-        <w:rPr>
-          <w:rFonts w:ascii="Segoe UI" w:eastAsia="Times New Roman" w:hAnsi="Segoe UI" w:cs="Segoe UI"/>
-          <w:color w:val="172B4D"/>
-          <w:spacing w:val="-1"/>
-          <w:kern w:val="0"/>
-          <w:sz w:val="24"/>
-          <w:szCs w:val="24"/>
-        </w:rPr>
-      </w:pPr>
-      <w:r>
-        <w:rPr>
-          <w:rFonts w:ascii="Segoe UI" w:eastAsia="Times New Roman" w:hAnsi="Segoe UI" w:cs="Segoe UI"/>
-          <w:color w:val="172B4D"/>
-          <w:spacing w:val="-1"/>
-          <w:kern w:val="0"/>
-          <w:sz w:val="24"/>
-          <w:szCs w:val="24"/>
-        </w:rPr>
-        <w:t xml:space="preserve">This specification relies on (open access to) ISO/IEC 29100 Security and privacy techniques, to generate a notice receipt, which is stored in a consent record, ANCR record format for conformity assessment.   Utilizing the Kantara Initiative Consent Receipt v1.1 </w:t>
       </w:r>
     </w:p>
     <w:p>
@@ -2207,7 +2014,7 @@
           <w:szCs w:val="41"/>
         </w:rPr>
       </w:pPr>
-      <w:bookmarkStart w:id="0" w:name="_Toc143049838"/>
+      <w:bookmarkStart w:id="0" w:name="_Toc143081179"/>
       <w:r>
         <w:rPr>
           <w:rFonts w:ascii="Segoe UI" w:eastAsia="Times New Roman" w:hAnsi="Segoe UI" w:cs="Segoe UI"/>
@@ -2242,29 +2049,7 @@
           <w:sz w:val="24"/>
           <w:szCs w:val="24"/>
         </w:rPr>
-        <w:t>This document has been prepared by participants of Kantara Initiative Inc. Permission is hereby granted to use the document solely for the purpose of implementing the Specification</w:t>
-      </w:r>
-      <w:r>
-        <w:rPr>
-          <w:rFonts w:ascii="Segoe UI" w:eastAsia="Times New Roman" w:hAnsi="Segoe UI" w:cs="Segoe UI"/>
-          <w:color w:val="172B4D"/>
-          <w:spacing w:val="-1"/>
-          <w:kern w:val="0"/>
-          <w:sz w:val="24"/>
-          <w:szCs w:val="24"/>
-        </w:rPr>
-        <w:t>, for public benefit</w:t>
-      </w:r>
-      <w:r>
-        <w:rPr>
-          <w:rFonts w:ascii="Segoe UI" w:eastAsia="Times New Roman" w:hAnsi="Segoe UI" w:cs="Segoe UI"/>
-          <w:color w:val="172B4D"/>
-          <w:spacing w:val="-1"/>
-          <w:kern w:val="0"/>
-          <w:sz w:val="24"/>
-          <w:szCs w:val="24"/>
-        </w:rPr>
-        <w:t>. No rights are granted to prepare derivative works of this Specification. Entities seeking permission to reproduce this document, in whole or in part, for other uses must contact the Kantara Initiative to determine whether an appropriate license for such use is available.</w:t>
+        <w:t xml:space="preserve">This specification relies on (open access to) ISO/IEC 29100 Security and privacy techniques, to generate a notice receipt, which is stored in a consent record, ANCR record format for conformity assessment.   Utilizing the Kantara Initiative Consent Receipt v1.1 </w:t>
       </w:r>
     </w:p>
     <w:p>
@@ -2280,17 +2065,184 @@
           <w:szCs w:val="24"/>
         </w:rPr>
       </w:pPr>
-      <w:r>
-        <w:rPr>
-          <w:rFonts w:ascii="Segoe UI" w:eastAsia="Times New Roman" w:hAnsi="Segoe UI" w:cs="Segoe UI"/>
-          <w:color w:val="172B4D"/>
-          <w:spacing w:val="-1"/>
-          <w:kern w:val="0"/>
-          <w:sz w:val="24"/>
-          <w:szCs w:val="24"/>
-        </w:rPr>
-        <w:t xml:space="preserve">Implementation or use of this document may require licenses under third party intellectual property rights, including without limitation, patent rights. The Participants and any other contributors to the Specification are not and shall not be held responsible in any manner for identifying or failing to identify any or all such third-party intellectual property rights. This Specification is provided "AS IS," and no Participant in Kantara Initiative makes any warranty of any kind, expressed or implied, including any implied warranties of merchantability, non-infringement of third-party intellectual property rights, or fitness for a particular purpose. Implementers of this Specification are advised </w:t>
-      </w:r>
+    </w:p>
+    <w:p>
+      <w:pPr>
+        <w:pStyle w:val="Heading3"/>
+      </w:pPr>
+      <w:r>
+        <w:t>Use in these conditions</w:t>
+      </w:r>
+    </w:p>
+    <w:p>
+      <w:pPr>
+        <w:shd w:val="clear" w:color="auto" w:fill="FFFFFF"/>
+        <w:spacing w:before="100" w:after="100" w:line="240" w:lineRule="auto"/>
+        <w:rPr>
+          <w:rFonts w:ascii="Segoe UI" w:eastAsia="Times New Roman" w:hAnsi="Segoe UI" w:cs="Segoe UI"/>
+          <w:color w:val="172B4D"/>
+          <w:spacing w:val="-1"/>
+          <w:kern w:val="0"/>
+          <w:sz w:val="24"/>
+          <w:szCs w:val="24"/>
+        </w:rPr>
+      </w:pPr>
+      <w:r>
+        <w:rPr>
+          <w:rFonts w:ascii="Segoe UI" w:eastAsia="Times New Roman" w:hAnsi="Segoe UI" w:cs="Segoe UI"/>
+          <w:color w:val="172B4D"/>
+          <w:spacing w:val="-1"/>
+          <w:kern w:val="0"/>
+          <w:sz w:val="24"/>
+          <w:szCs w:val="24"/>
+        </w:rPr>
+        <w:t xml:space="preserve">License Condition: Presented for assessing conformance of the Transparency Code of Conduct(ref), </w:t>
+      </w:r>
+      <w:proofErr w:type="gramStart"/>
+      <w:r>
+        <w:rPr>
+          <w:rFonts w:ascii="Segoe UI" w:eastAsia="Times New Roman" w:hAnsi="Segoe UI" w:cs="Segoe UI"/>
+          <w:color w:val="172B4D"/>
+          <w:spacing w:val="-1"/>
+          <w:kern w:val="0"/>
+          <w:sz w:val="24"/>
+          <w:szCs w:val="24"/>
+        </w:rPr>
+        <w:t>for  implementing</w:t>
+      </w:r>
+      <w:proofErr w:type="gramEnd"/>
+      <w:r>
+        <w:rPr>
+          <w:rFonts w:ascii="Segoe UI" w:eastAsia="Times New Roman" w:hAnsi="Segoe UI" w:cs="Segoe UI"/>
+          <w:color w:val="172B4D"/>
+          <w:spacing w:val="-1"/>
+          <w:kern w:val="0"/>
+          <w:sz w:val="24"/>
+          <w:szCs w:val="24"/>
+        </w:rPr>
+        <w:t xml:space="preserve"> the Council of Europe 108+ Chapter III, Rights of the Data Subject, Section 1 Transparency and modalities Article 14, 1 – 8.    Internationally representative of notice and consent legal and social requirements, represented today with the privacy policy link, CCTV Sign, mandatory </w:t>
+      </w:r>
+      <w:proofErr w:type="gramStart"/>
+      <w:r>
+        <w:rPr>
+          <w:rFonts w:ascii="Segoe UI" w:eastAsia="Times New Roman" w:hAnsi="Segoe UI" w:cs="Segoe UI"/>
+          <w:color w:val="172B4D"/>
+          <w:spacing w:val="-1"/>
+          <w:kern w:val="0"/>
+          <w:sz w:val="24"/>
+          <w:szCs w:val="24"/>
+        </w:rPr>
+        <w:t>security</w:t>
+      </w:r>
+      <w:proofErr w:type="gramEnd"/>
+      <w:r>
+        <w:rPr>
+          <w:rFonts w:ascii="Segoe UI" w:eastAsia="Times New Roman" w:hAnsi="Segoe UI" w:cs="Segoe UI"/>
+          <w:color w:val="172B4D"/>
+          <w:spacing w:val="-1"/>
+          <w:kern w:val="0"/>
+          <w:sz w:val="24"/>
+          <w:szCs w:val="24"/>
+        </w:rPr>
+        <w:t xml:space="preserve"> or privacy notices, found when accessing public and, digital service spaces, in all domains and jurisdictions, referenced as practices, which implement, or support the implementation of this code of conduct.</w:t>
+      </w:r>
+    </w:p>
+    <w:p>
+      <w:pPr>
+        <w:shd w:val="clear" w:color="auto" w:fill="FFFFFF"/>
+        <w:spacing w:before="100" w:after="100" w:line="240" w:lineRule="auto"/>
+        <w:rPr>
+          <w:rFonts w:ascii="Segoe UI" w:eastAsia="Times New Roman" w:hAnsi="Segoe UI" w:cs="Segoe UI"/>
+          <w:color w:val="172B4D"/>
+          <w:spacing w:val="-1"/>
+          <w:kern w:val="0"/>
+          <w:sz w:val="24"/>
+          <w:szCs w:val="24"/>
+        </w:rPr>
+      </w:pPr>
+    </w:p>
+    <w:p>
+      <w:pPr>
+        <w:shd w:val="clear" w:color="auto" w:fill="FFFFFF"/>
+        <w:spacing w:before="100" w:after="100" w:line="240" w:lineRule="auto"/>
+        <w:rPr>
+          <w:rFonts w:ascii="Segoe UI" w:eastAsia="Times New Roman" w:hAnsi="Segoe UI" w:cs="Segoe UI"/>
+          <w:color w:val="172B4D"/>
+          <w:spacing w:val="-1"/>
+          <w:kern w:val="0"/>
+          <w:sz w:val="24"/>
+          <w:szCs w:val="24"/>
+        </w:rPr>
+      </w:pPr>
+      <w:r>
+        <w:rPr>
+          <w:rFonts w:ascii="Segoe UI" w:eastAsia="Times New Roman" w:hAnsi="Segoe UI" w:cs="Segoe UI"/>
+          <w:color w:val="172B4D"/>
+          <w:spacing w:val="-1"/>
+          <w:kern w:val="0"/>
+          <w:sz w:val="24"/>
+          <w:szCs w:val="24"/>
+        </w:rPr>
+        <w:t>This document has been prepared by participants of Kantara Initiative Inc</w:t>
+      </w:r>
+      <w:r>
+        <w:rPr>
+          <w:rFonts w:ascii="Segoe UI" w:eastAsia="Times New Roman" w:hAnsi="Segoe UI" w:cs="Segoe UI"/>
+          <w:color w:val="172B4D"/>
+          <w:spacing w:val="-1"/>
+          <w:kern w:val="0"/>
+          <w:sz w:val="24"/>
+          <w:szCs w:val="24"/>
+        </w:rPr>
+        <w:t xml:space="preserve"> ANCR-WG</w:t>
+      </w:r>
+      <w:r>
+        <w:rPr>
+          <w:rFonts w:ascii="Segoe UI" w:eastAsia="Times New Roman" w:hAnsi="Segoe UI" w:cs="Segoe UI"/>
+          <w:color w:val="172B4D"/>
+          <w:spacing w:val="-1"/>
+          <w:kern w:val="0"/>
+          <w:sz w:val="24"/>
+          <w:szCs w:val="24"/>
+        </w:rPr>
+        <w:t>. Permission is hereby granted to use the document solely for the purpose of implementing the Specification</w:t>
+      </w:r>
+      <w:r>
+        <w:rPr>
+          <w:rFonts w:ascii="Segoe UI" w:eastAsia="Times New Roman" w:hAnsi="Segoe UI" w:cs="Segoe UI"/>
+          <w:color w:val="172B4D"/>
+          <w:spacing w:val="-1"/>
+          <w:kern w:val="0"/>
+          <w:sz w:val="24"/>
+          <w:szCs w:val="24"/>
+        </w:rPr>
+        <w:t>, for public benefit</w:t>
+      </w:r>
+      <w:r>
+        <w:rPr>
+          <w:rFonts w:ascii="Segoe UI" w:eastAsia="Times New Roman" w:hAnsi="Segoe UI" w:cs="Segoe UI"/>
+          <w:color w:val="172B4D"/>
+          <w:spacing w:val="-1"/>
+          <w:kern w:val="0"/>
+          <w:sz w:val="24"/>
+          <w:szCs w:val="24"/>
+        </w:rPr>
+        <w:t>. No rights are granted to prepare derivative works of this Specification. Entities seeking permission to reproduce this document, in whole or in part, for other uses must contact the Kantara Initiative to determine whether an appropriate license for such use is available.</w:t>
+      </w:r>
+    </w:p>
+    <w:p>
+      <w:pPr>
+        <w:shd w:val="clear" w:color="auto" w:fill="FFFFFF"/>
+        <w:spacing w:before="100" w:after="100" w:line="240" w:lineRule="auto"/>
+        <w:rPr>
+          <w:rFonts w:ascii="Segoe UI" w:eastAsia="Times New Roman" w:hAnsi="Segoe UI" w:cs="Segoe UI"/>
+          <w:color w:val="172B4D"/>
+          <w:spacing w:val="-1"/>
+          <w:kern w:val="0"/>
+          <w:sz w:val="24"/>
+          <w:szCs w:val="24"/>
+        </w:rPr>
+      </w:pPr>
       <w:r>
         <w:rPr>
           <w:rFonts w:ascii="Segoe UI" w:eastAsia="Times New Roman" w:hAnsi="Segoe UI" w:cs="Segoe UI"/>
@@ -2301,7 +2253,7 @@
           <w:szCs w:val="24"/>
         </w:rPr>
         <w:lastRenderedPageBreak/>
-        <w:t>to review Kantara Initiative’s website (</w:t>
+        <w:t>Implementation or use of this document may require licenses under third party intellectual property rights, including without limitation, patent rights. The Participants and any other contributors to the Specification are not and shall not be held responsible in any manner for identifying or failing to identify any or all such third-party intellectual property rights. This Specification is provided "AS IS," and no Participant in Kantara Initiative makes any warranty of any kind, expressed or implied, including any implied warranties of merchantability, non-infringement of third-party intellectual property rights, or fitness for a particular purpose. Implementers of this Specification are advised to review Kantara Initiative’s website (</w:t>
       </w:r>
       <w:hyperlink r:id="rId7" w:history="1">
         <w:r>
@@ -2432,7 +2384,7 @@
           <w:szCs w:val="41"/>
         </w:rPr>
       </w:pPr>
-      <w:bookmarkStart w:id="1" w:name="_Toc143049839"/>
+      <w:bookmarkStart w:id="1" w:name="_Toc143081180"/>
       <w:r>
         <w:rPr>
           <w:rFonts w:ascii="Segoe UI" w:eastAsia="Times New Roman" w:hAnsi="Segoe UI" w:cs="Segoe UI"/>
@@ -2739,7 +2691,7 @@
           <w:szCs w:val="41"/>
         </w:rPr>
       </w:pPr>
-      <w:bookmarkStart w:id="2" w:name="_Toc143049840"/>
+      <w:bookmarkStart w:id="2" w:name="_Toc143081181"/>
       <w:r>
         <w:rPr>
           <w:rFonts w:ascii="Segoe UI" w:eastAsia="Times New Roman" w:hAnsi="Segoe UI" w:cs="Segoe UI"/>
@@ -3509,7 +3461,7 @@
           <w:szCs w:val="41"/>
         </w:rPr>
       </w:pPr>
-      <w:bookmarkStart w:id="3" w:name="_Toc143049841"/>
+      <w:bookmarkStart w:id="3" w:name="_Toc143081182"/>
       <w:r>
         <w:rPr>
           <w:rFonts w:ascii="Segoe UI" w:eastAsia="Times New Roman" w:hAnsi="Segoe UI" w:cs="Segoe UI"/>
@@ -3738,7 +3690,7 @@
           <w:szCs w:val="41"/>
         </w:rPr>
       </w:pPr>
-      <w:bookmarkStart w:id="4" w:name="_Toc143049842"/>
+      <w:bookmarkStart w:id="4" w:name="_Toc143081183"/>
       <w:r>
         <w:rPr>
           <w:rFonts w:ascii="Segoe UI" w:eastAsia="Times New Roman" w:hAnsi="Segoe UI" w:cs="Segoe UI"/>
@@ -4255,7 +4207,7 @@
           <w:szCs w:val="41"/>
         </w:rPr>
       </w:pPr>
-      <w:bookmarkStart w:id="5" w:name="_Toc143049843"/>
+      <w:bookmarkStart w:id="5" w:name="_Toc143081184"/>
       <w:r>
         <w:rPr>
           <w:rFonts w:ascii="Segoe UI" w:eastAsia="Times New Roman" w:hAnsi="Segoe UI" w:cs="Segoe UI"/>
@@ -4334,7 +4286,29 @@
           <w:sz w:val="24"/>
           <w:szCs w:val="24"/>
         </w:rPr>
-        <w:t xml:space="preserve">Framework.  Referred to as LoTA0, </w:t>
+        <w:t>Framework.  Referred to as LoTA0,</w:t>
+      </w:r>
+      <w:r>
+        <w:rPr>
+          <w:rFonts w:ascii="Segoe UI" w:eastAsia="Times New Roman" w:hAnsi="Segoe UI" w:cs="Segoe UI"/>
+          <w:color w:val="172B4D"/>
+          <w:spacing w:val="-1"/>
+          <w:kern w:val="0"/>
+          <w:sz w:val="24"/>
+          <w:szCs w:val="24"/>
+        </w:rPr>
+        <w:t xml:space="preserve"> in the ANCR Framework</w:t>
+      </w:r>
+      <w:r>
+        <w:rPr>
+          <w:rFonts w:ascii="Segoe UI" w:eastAsia="Times New Roman" w:hAnsi="Segoe UI" w:cs="Segoe UI"/>
+          <w:color w:val="172B4D"/>
+          <w:spacing w:val="-1"/>
+          <w:kern w:val="0"/>
+          <w:sz w:val="24"/>
+          <w:szCs w:val="24"/>
+        </w:rPr>
+        <w:t xml:space="preserve"> </w:t>
       </w:r>
       <w:proofErr w:type="gramStart"/>
       <w:r>
@@ -4399,6 +4373,17 @@
         </w:rPr>
         <w:lastRenderedPageBreak/>
         <w:t>TPI Scheme 1 Part 1</w:t>
+      </w:r>
+      <w:r>
+        <w:rPr>
+          <w:rFonts w:ascii="Segoe UI" w:eastAsia="Times New Roman" w:hAnsi="Segoe UI" w:cs="Segoe UI"/>
+          <w:color w:val="172B4D"/>
+          <w:spacing w:val="-1"/>
+          <w:kern w:val="0"/>
+          <w:sz w:val="24"/>
+          <w:szCs w:val="24"/>
+        </w:rPr>
+        <w:t xml:space="preserve"> - Conformance </w:t>
       </w:r>
     </w:p>
     <w:p>
@@ -4453,7 +4438,29 @@
           <w:sz w:val="24"/>
           <w:szCs w:val="24"/>
         </w:rPr>
-        <w:t xml:space="preserve">TPI Scheme 1 Part 2 – (found in Appendix A) </w:t>
+        <w:t xml:space="preserve">TPI Scheme 1 Part 2 – </w:t>
+      </w:r>
+      <w:r>
+        <w:rPr>
+          <w:rFonts w:ascii="Segoe UI" w:eastAsia="Times New Roman" w:hAnsi="Segoe UI" w:cs="Segoe UI"/>
+          <w:color w:val="172B4D"/>
+          <w:spacing w:val="-1"/>
+          <w:kern w:val="0"/>
+          <w:sz w:val="24"/>
+          <w:szCs w:val="24"/>
+        </w:rPr>
+        <w:t xml:space="preserve">Compliance </w:t>
+      </w:r>
+      <w:r>
+        <w:rPr>
+          <w:rFonts w:ascii="Segoe UI" w:eastAsia="Times New Roman" w:hAnsi="Segoe UI" w:cs="Segoe UI"/>
+          <w:color w:val="172B4D"/>
+          <w:spacing w:val="-1"/>
+          <w:kern w:val="0"/>
+          <w:sz w:val="24"/>
+          <w:szCs w:val="24"/>
+        </w:rPr>
+        <w:t xml:space="preserve">(found in Appendix A) </w:t>
       </w:r>
     </w:p>
     <w:p>
@@ -5202,7 +5209,7 @@
           <w:szCs w:val="34"/>
         </w:rPr>
       </w:pPr>
-      <w:bookmarkStart w:id="7" w:name="_Toc143049844"/>
+      <w:bookmarkStart w:id="7" w:name="_Toc143081185"/>
       <w:r>
         <w:rPr>
           <w:rFonts w:ascii="Segoe UI" w:eastAsia="Times New Roman" w:hAnsi="Segoe UI" w:cs="Segoe UI"/>
@@ -5822,7 +5829,7 @@
           <w:szCs w:val="34"/>
         </w:rPr>
       </w:pPr>
-      <w:bookmarkStart w:id="8" w:name="_Toc143049845"/>
+      <w:bookmarkStart w:id="8" w:name="_Toc143081186"/>
       <w:r>
         <w:rPr>
           <w:rFonts w:ascii="Segoe UI" w:eastAsia="Times New Roman" w:hAnsi="Segoe UI" w:cs="Segoe UI"/>
@@ -6657,7 +6664,7 @@
           <w:szCs w:val="34"/>
         </w:rPr>
       </w:pPr>
-      <w:bookmarkStart w:id="11" w:name="_Toc143049846"/>
+      <w:bookmarkStart w:id="11" w:name="_Toc143081187"/>
       <w:r>
         <w:rPr>
           <w:rFonts w:ascii="Segoe UI" w:eastAsia="Times New Roman" w:hAnsi="Segoe UI" w:cs="Segoe UI"/>
@@ -7069,7 +7076,7 @@
           <w:szCs w:val="34"/>
         </w:rPr>
       </w:pPr>
-      <w:bookmarkStart w:id="12" w:name="_Toc143049847"/>
+      <w:bookmarkStart w:id="12" w:name="_Toc143081188"/>
       <w:r>
         <w:rPr>
           <w:rFonts w:ascii="Segoe UI" w:eastAsia="Times New Roman" w:hAnsi="Segoe UI" w:cs="Segoe UI"/>
@@ -7281,7 +7288,7 @@
           <w:szCs w:val="41"/>
         </w:rPr>
       </w:pPr>
-      <w:bookmarkStart w:id="13" w:name="_Toc143049848"/>
+      <w:bookmarkStart w:id="13" w:name="_Toc143081189"/>
       <w:r>
         <w:rPr>
           <w:rFonts w:ascii="Segoe UI" w:eastAsia="Times New Roman" w:hAnsi="Segoe UI" w:cs="Segoe UI"/>
@@ -7308,7 +7315,7 @@
           <w:szCs w:val="34"/>
         </w:rPr>
       </w:pPr>
-      <w:bookmarkStart w:id="14" w:name="_Toc143049849"/>
+      <w:bookmarkStart w:id="14" w:name="_Toc143081190"/>
       <w:r>
         <w:rPr>
           <w:rFonts w:ascii="Segoe UI" w:eastAsia="Times New Roman" w:hAnsi="Segoe UI" w:cs="Segoe UI"/>
@@ -9034,7 +9041,7 @@
           <w:szCs w:val="34"/>
         </w:rPr>
       </w:pPr>
-      <w:bookmarkStart w:id="15" w:name="_Toc143049850"/>
+      <w:bookmarkStart w:id="15" w:name="_Toc143081191"/>
       <w:r>
         <w:rPr>
           <w:rFonts w:ascii="Segoe UI" w:eastAsia="Times New Roman" w:hAnsi="Segoe UI" w:cs="Segoe UI"/>
@@ -11040,7 +11047,7 @@
           <w:szCs w:val="41"/>
         </w:rPr>
       </w:pPr>
-      <w:bookmarkStart w:id="16" w:name="_Toc143049851"/>
+      <w:bookmarkStart w:id="16" w:name="_Toc143081192"/>
       <w:r>
         <w:rPr>
           <w:rFonts w:ascii="Segoe UI" w:eastAsia="Times New Roman" w:hAnsi="Segoe UI" w:cs="Segoe UI"/>
@@ -11369,7 +11376,7 @@
           <w:szCs w:val="41"/>
         </w:rPr>
       </w:pPr>
-      <w:bookmarkStart w:id="17" w:name="_Toc143049854"/>
+      <w:bookmarkStart w:id="17" w:name="_Toc143081193"/>
       <w:r>
         <w:rPr>
           <w:rFonts w:ascii="Segoe UI" w:eastAsia="Times New Roman" w:hAnsi="Segoe UI" w:cs="Segoe UI"/>
@@ -12202,7 +12209,7 @@
           <w:szCs w:val="41"/>
         </w:rPr>
       </w:pPr>
-      <w:bookmarkStart w:id="22" w:name="_Toc143049855"/>
+      <w:bookmarkStart w:id="22" w:name="_Toc143081194"/>
       <w:r>
         <w:rPr>
           <w:rFonts w:ascii="Segoe UI" w:eastAsia="Times New Roman" w:hAnsi="Segoe UI" w:cs="Segoe UI"/>
@@ -12338,6 +12345,7 @@
       <w:pPr>
         <w:pStyle w:val="Heading3"/>
       </w:pPr>
+      <w:bookmarkStart w:id="23" w:name="_Toc143081195"/>
       <w:r>
         <w:t xml:space="preserve">TPI’s are captured in </w:t>
       </w:r>
@@ -12345,6 +12353,7 @@
       <w:r>
         <w:t>sequence;</w:t>
       </w:r>
+      <w:bookmarkEnd w:id="23"/>
       <w:proofErr w:type="gramEnd"/>
     </w:p>
     <w:p>
@@ -12528,11 +12537,11 @@
       <w:r>
         <w:br/>
       </w:r>
-      <w:bookmarkStart w:id="23" w:name="_Toc143049856"/>
+      <w:bookmarkStart w:id="24" w:name="_Toc143081196"/>
       <w:r>
         <w:t>TPI – Scheme 1, Part 1(S1-P1) metric logic</w:t>
       </w:r>
-      <w:bookmarkEnd w:id="23"/>
+      <w:bookmarkEnd w:id="24"/>
     </w:p>
     <w:tbl>
       <w:tblPr>
@@ -14009,11 +14018,11 @@
       <w:pPr>
         <w:pStyle w:val="Heading2"/>
       </w:pPr>
-      <w:bookmarkStart w:id="24" w:name="_Toc143049857"/>
+      <w:bookmarkStart w:id="25" w:name="_Toc143081197"/>
       <w:r>
         <w:t>Table 2: TPI Schema</w:t>
       </w:r>
-      <w:bookmarkEnd w:id="24"/>
+      <w:bookmarkEnd w:id="25"/>
     </w:p>
     <w:tbl>
       <w:tblPr>
@@ -14387,7 +14396,7 @@
           <w:szCs w:val="34"/>
         </w:rPr>
       </w:pPr>
-      <w:bookmarkStart w:id="25" w:name="_Toc143049858"/>
+      <w:bookmarkStart w:id="26" w:name="_Toc143081198"/>
       <w:r>
         <w:rPr>
           <w:rFonts w:ascii="Segoe UI" w:eastAsia="Times New Roman" w:hAnsi="Segoe UI" w:cs="Segoe UI"/>
@@ -14457,7 +14466,7 @@
         </w:rPr>
         <w:t>ANCR Record Schema Example</w:t>
       </w:r>
-      <w:bookmarkEnd w:id="25"/>
+      <w:bookmarkEnd w:id="26"/>
     </w:p>
     <w:p>
       <w:pPr>
@@ -15875,7 +15884,7 @@
           <w:szCs w:val="41"/>
         </w:rPr>
       </w:pPr>
-      <w:bookmarkStart w:id="26" w:name="_Toc143049859"/>
+      <w:bookmarkStart w:id="27" w:name="_Toc143081199"/>
       <w:r>
         <w:rPr>
           <w:rFonts w:ascii="Segoe UI" w:eastAsia="Times New Roman" w:hAnsi="Segoe UI" w:cs="Segoe UI"/>
@@ -15887,7 +15896,7 @@
         <w:lastRenderedPageBreak/>
         <w:t>Endnotes</w:t>
       </w:r>
-      <w:bookmarkEnd w:id="26"/>
+      <w:bookmarkEnd w:id="27"/>
     </w:p>
     <w:p>
       <w:pPr>
@@ -17688,6 +17697,19 @@
       <w:ind w:left="220"/>
     </w:pPr>
   </w:style>
+  <w:style w:type="paragraph" w:styleId="TOC3">
+    <w:name w:val="toc 3"/>
+    <w:basedOn w:val="Normal"/>
+    <w:next w:val="Normal"/>
+    <w:autoRedefine/>
+    <w:uiPriority w:val="39"/>
+    <w:unhideWhenUsed/>
+    <w:rsid w:val="009C58D9"/>
+    <w:pPr>
+      <w:spacing w:after="100"/>
+      <w:ind w:left="440"/>
+    </w:pPr>
+  </w:style>
 </w:styles>
 </file>
 

</xml_diff>